<commit_message>
added certs and clubs to Resume
</commit_message>
<xml_diff>
--- a/resume.docx
+++ b/resume.docx
@@ -312,17 +312,6 @@
     <w:p>
       <w:pPr>
         <w:pStyle w:val="BodyText"/>
-        <w:spacing w:line="220" w:lineRule="exact"/>
-        <w:ind w:left="720"/>
-        <w:rPr>
-          <w:sz w:val="18"/>
-          <w:szCs w:val="18"/>
-        </w:rPr>
-      </w:pPr>
-    </w:p>
-    <w:p>
-      <w:pPr>
-        <w:pStyle w:val="BodyText"/>
         <w:numPr>
           <w:ilvl w:val="0"/>
           <w:numId w:val="3"/>
@@ -440,14 +429,35 @@
           <w:sz w:val="18"/>
           <w:szCs w:val="18"/>
         </w:rPr>
-        <w:t>Data Structures, Data Systems, Operating Systems, Database Systems, Algorithms, Software</w:t>
-      </w:r>
-      <w:r>
-        <w:rPr>
-          <w:sz w:val="18"/>
-          <w:szCs w:val="18"/>
-        </w:rPr>
-        <w:t xml:space="preserve"> Development</w:t>
+        <w:t xml:space="preserve">Data Structures, Data Systems, </w:t>
+      </w:r>
+      <w:r>
+        <w:rPr>
+          <w:sz w:val="18"/>
+          <w:szCs w:val="18"/>
+        </w:rPr>
+        <w:t>Operating Systems</w:t>
+      </w:r>
+      <w:r>
+        <w:rPr>
+          <w:sz w:val="18"/>
+          <w:szCs w:val="18"/>
+        </w:rPr>
+        <w:t>, Database Systems, Algorithms, Software</w:t>
+      </w:r>
+      <w:r>
+        <w:rPr>
+          <w:sz w:val="18"/>
+          <w:szCs w:val="18"/>
+        </w:rPr>
+        <w:t xml:space="preserve"> Dev</w:t>
+      </w:r>
+      <w:r>
+        <w:rPr>
+          <w:sz w:val="18"/>
+          <w:szCs w:val="18"/>
+        </w:rPr>
+        <w:t>.</w:t>
       </w:r>
       <w:r>
         <w:rPr>
@@ -456,6 +466,13 @@
         </w:rPr>
         <w:t>, Data Mining</w:t>
       </w:r>
+      <w:r>
+        <w:rPr>
+          <w:sz w:val="18"/>
+          <w:szCs w:val="18"/>
+        </w:rPr>
+        <w:t>, Big Data</w:t>
+      </w:r>
     </w:p>
     <w:p>
       <w:pPr>
@@ -465,6 +482,55 @@
           <w:szCs w:val="18"/>
         </w:rPr>
       </w:pPr>
+      <w:r>
+        <w:rPr>
+          <w:b/>
+          <w:i/>
+          <w:sz w:val="18"/>
+          <w:szCs w:val="18"/>
+        </w:rPr>
+        <w:t>Relevant Certifications:</w:t>
+      </w:r>
+      <w:r>
+        <w:rPr>
+          <w:sz w:val="18"/>
+          <w:szCs w:val="18"/>
+        </w:rPr>
+        <w:t xml:space="preserve"> </w:t>
+      </w:r>
+      <w:r>
+        <w:rPr>
+          <w:b/>
+          <w:sz w:val="18"/>
+          <w:szCs w:val="18"/>
+        </w:rPr>
+        <w:t>IBM Cognitive Class</w:t>
+      </w:r>
+      <w:r>
+        <w:rPr>
+          <w:b/>
+          <w:sz w:val="18"/>
+          <w:szCs w:val="18"/>
+        </w:rPr>
+        <w:t>es</w:t>
+      </w:r>
+      <w:r>
+        <w:rPr>
+          <w:b/>
+          <w:sz w:val="18"/>
+          <w:szCs w:val="18"/>
+        </w:rPr>
+        <w:t>:</w:t>
+      </w:r>
+      <w:r>
+        <w:rPr>
+          <w:sz w:val="18"/>
+          <w:szCs w:val="18"/>
+        </w:rPr>
+        <w:t xml:space="preserve"> Data Science 101, Data Science Methodology, Python for Data Science,</w:t>
+      </w:r>
+      <w:bookmarkStart w:id="0" w:name="_GoBack"/>
+      <w:bookmarkEnd w:id="0"/>
     </w:p>
     <w:p>
       <w:pPr>
@@ -1942,7 +2008,7 @@
           <w:sz w:val="18"/>
           <w:szCs w:val="18"/>
         </w:rPr>
-        <w:t xml:space="preserve"> with little overhead supervision.</w:t>
+        <w:t xml:space="preserve"> with little overhead supervision</w:t>
       </w:r>
     </w:p>
     <w:p>
@@ -2075,8 +2141,6 @@
         </w:rPr>
         <w:tab/>
       </w:r>
-      <w:bookmarkStart w:id="0" w:name="_GoBack"/>
-      <w:bookmarkEnd w:id="0"/>
       <w:r>
         <w:rPr>
           <w:sz w:val="18"/>
@@ -2451,56 +2515,21 @@
           <w:sz w:val="18"/>
           <w:szCs w:val="18"/>
         </w:rPr>
-        <w:t xml:space="preserve">I enjoy playing </w:t>
-      </w:r>
-      <w:r>
-        <w:rPr>
-          <w:sz w:val="18"/>
-          <w:szCs w:val="18"/>
-        </w:rPr>
-        <w:t>intermural football,</w:t>
-      </w:r>
-      <w:r>
-        <w:rPr>
-          <w:sz w:val="18"/>
-          <w:szCs w:val="18"/>
-        </w:rPr>
-        <w:t xml:space="preserve"> </w:t>
-      </w:r>
-      <w:r>
-        <w:rPr>
-          <w:sz w:val="18"/>
-          <w:szCs w:val="18"/>
-        </w:rPr>
-        <w:t xml:space="preserve">hiking, </w:t>
-      </w:r>
-      <w:r>
-        <w:rPr>
-          <w:sz w:val="18"/>
-          <w:szCs w:val="18"/>
-        </w:rPr>
-        <w:t>wakeboarding,</w:t>
-      </w:r>
-      <w:r>
-        <w:rPr>
-          <w:sz w:val="18"/>
-          <w:szCs w:val="18"/>
-        </w:rPr>
-        <w:t xml:space="preserve"> snowmobilin</w:t>
-      </w:r>
-      <w:r>
-        <w:rPr>
-          <w:sz w:val="18"/>
-          <w:szCs w:val="18"/>
-        </w:rPr>
-        <w:t>g, and actively participating</w:t>
-      </w:r>
-      <w:r>
-        <w:rPr>
-          <w:sz w:val="18"/>
-          <w:szCs w:val="18"/>
-        </w:rPr>
-        <w:t xml:space="preserve"> in both wrestling and rugby</w:t>
+        <w:t xml:space="preserve">Part of the CU Boulder Data Science </w:t>
+      </w:r>
+      <w:r>
+        <w:rPr>
+          <w:sz w:val="18"/>
+          <w:szCs w:val="18"/>
+        </w:rPr>
+        <w:t>Team</w:t>
+      </w:r>
+      <w:r>
+        <w:rPr>
+          <w:sz w:val="18"/>
+          <w:szCs w:val="18"/>
+        </w:rPr>
+        <w:t xml:space="preserve"> and Cryptocurrency Club </w:t>
       </w:r>
     </w:p>
     <w:p>
@@ -2520,21 +2549,56 @@
           <w:sz w:val="18"/>
           <w:szCs w:val="18"/>
         </w:rPr>
-        <w:t>R</w:t>
-      </w:r>
-      <w:r>
-        <w:rPr>
-          <w:sz w:val="18"/>
-          <w:szCs w:val="18"/>
-        </w:rPr>
-        <w:t>ecei</w:t>
-      </w:r>
-      <w:r>
-        <w:rPr>
-          <w:sz w:val="18"/>
-          <w:szCs w:val="18"/>
-        </w:rPr>
-        <w:t>ved a black belt in Tae Kwon Do</w:t>
+        <w:t xml:space="preserve">I enjoy playing </w:t>
+      </w:r>
+      <w:r>
+        <w:rPr>
+          <w:sz w:val="18"/>
+          <w:szCs w:val="18"/>
+        </w:rPr>
+        <w:t>intermural football,</w:t>
+      </w:r>
+      <w:r>
+        <w:rPr>
+          <w:sz w:val="18"/>
+          <w:szCs w:val="18"/>
+        </w:rPr>
+        <w:t xml:space="preserve"> </w:t>
+      </w:r>
+      <w:r>
+        <w:rPr>
+          <w:sz w:val="18"/>
+          <w:szCs w:val="18"/>
+        </w:rPr>
+        <w:t xml:space="preserve">hiking, </w:t>
+      </w:r>
+      <w:r>
+        <w:rPr>
+          <w:sz w:val="18"/>
+          <w:szCs w:val="18"/>
+        </w:rPr>
+        <w:t>wakeboarding,</w:t>
+      </w:r>
+      <w:r>
+        <w:rPr>
+          <w:sz w:val="18"/>
+          <w:szCs w:val="18"/>
+        </w:rPr>
+        <w:t xml:space="preserve"> snowmobilin</w:t>
+      </w:r>
+      <w:r>
+        <w:rPr>
+          <w:sz w:val="18"/>
+          <w:szCs w:val="18"/>
+        </w:rPr>
+        <w:t>g, and actively participating</w:t>
+      </w:r>
+      <w:r>
+        <w:rPr>
+          <w:sz w:val="18"/>
+          <w:szCs w:val="18"/>
+        </w:rPr>
+        <w:t xml:space="preserve"> in both wrestling and rugby</w:t>
       </w:r>
     </w:p>
     <w:p>
@@ -2554,7 +2618,21 @@
           <w:sz w:val="18"/>
           <w:szCs w:val="18"/>
         </w:rPr>
-        <w:t>National Honor Society at Niwot High School</w:t>
+        <w:t>R</w:t>
+      </w:r>
+      <w:r>
+        <w:rPr>
+          <w:sz w:val="18"/>
+          <w:szCs w:val="18"/>
+        </w:rPr>
+        <w:t>ecei</w:t>
+      </w:r>
+      <w:r>
+        <w:rPr>
+          <w:sz w:val="18"/>
+          <w:szCs w:val="18"/>
+        </w:rPr>
+        <w:t>ved a black belt in Tae Kwon Do</w:t>
       </w:r>
     </w:p>
     <w:sectPr>

</xml_diff>